<commit_message>
Compleate questions in Model.py
</commit_message>
<xml_diff>
--- a/DocUmantations/workFlow/06_Job Application Form.docx
+++ b/DocUmantations/workFlow/06_Job Application Form.docx
@@ -920,7 +920,15 @@
         <w:ind w:left="144" w:firstLine="0"/>
       </w:pPr>
       <w:r>
-        <w:t>Job Type (Check Box)</w:t>
+        <w:t>Job Type (</w:t>
+      </w:r>
+      <w:proofErr w:type="spellStart"/>
+      <w:r>
+        <w:t>ComboBox</w:t>
+      </w:r>
+      <w:proofErr w:type="spellEnd"/>
+      <w:r>
+        <w:t>)</w:t>
       </w:r>
     </w:p>
     <w:p>
@@ -4248,7 +4256,7 @@
           <w:szCs w:val="24"/>
         </w:rPr>
         <w:pict w14:anchorId="4DE6332C">
-          <v:rect id="_x0000_i1029" style="width:0;height:1.5pt" o:hralign="center" o:hrstd="t" o:hr="t" fillcolor="#a0a0a0" stroked="f"/>
+          <v:rect id="_x0000_i1025" style="width:0;height:1.5pt" o:hralign="center" o:hrstd="t" o:hr="t" fillcolor="#a0a0a0" stroked="f"/>
         </w:pict>
       </w:r>
     </w:p>

</xml_diff>